<commit_message>
add conditional checks to program
</commit_message>
<xml_diff>
--- a/lab/6/lab 6 report.docx
+++ b/lab/6/lab 6 report.docx
@@ -214,10 +214,7 @@
         <w:t>Question One</w:t>
       </w:r>
     </w:p>
-    <w:p>
-      <w:bookmarkStart w:id="0" w:name="_GoBack"/>
-      <w:bookmarkEnd w:id="0"/>
-    </w:p>
+    <w:p/>
     <w:p>
       <w:pPr>
         <w:rPr>
@@ -228,13 +225,7 @@
         <w:rPr>
           <w:b/>
         </w:rPr>
-        <w:t>W</w:t>
-      </w:r>
-      <w:r>
-        <w:rPr>
-          <w:b/>
-        </w:rPr>
-        <w:t>hat exactly does Sample Program 1 intend to do (i.e. who is responsible for what operations)?</w:t>
+        <w:t>What exactly does Sample Program 1 intend to do (i.e. who is responsible for what operations)?</w:t>
       </w:r>
     </w:p>
     <w:p/>
@@ -368,13 +359,7 @@
         <w:rPr>
           <w:b/>
         </w:rPr>
-        <w:t xml:space="preserve">What </w:t>
-      </w:r>
-      <w:r>
-        <w:rPr>
-          <w:b/>
-        </w:rPr>
-        <w:t>is the program's expected output?</w:t>
+        <w:t>What is the program's expected output?</w:t>
       </w:r>
     </w:p>
     <w:p/>
@@ -460,25 +445,7 @@
           <w:bCs/>
           <w:color w:val="000000"/>
         </w:rPr>
-        <w:t>D</w:t>
-      </w:r>
-      <w:r>
-        <w:rPr>
-          <w:rFonts w:ascii="Calibri" w:eastAsia="Times New Roman" w:hAnsi="Calibri" w:cs="Calibri"/>
-          <w:b/>
-          <w:bCs/>
-          <w:color w:val="000000"/>
-        </w:rPr>
-        <w:t>escribe the output of the Sample Program as the loop values increase</w:t>
-      </w:r>
-      <w:r>
-        <w:rPr>
-          <w:rFonts w:ascii="Calibri" w:eastAsia="Times New Roman" w:hAnsi="Calibri" w:cs="Calibri"/>
-          <w:b/>
-          <w:bCs/>
-          <w:color w:val="000000"/>
-        </w:rPr>
-        <w:t>.</w:t>
+        <w:t>Describe the output of the Sample Program as the loop values increase.</w:t>
       </w:r>
     </w:p>
     <w:p>
@@ -661,33 +628,21 @@
         <w:rPr>
           <w:b/>
         </w:rPr>
-        <w:t>N</w:t>
-      </w:r>
+        <w:t xml:space="preserve">Name and describe in your own words the use of the three fields of the </w:t>
+      </w:r>
+      <w:proofErr w:type="spellStart"/>
       <w:r>
         <w:rPr>
           <w:b/>
         </w:rPr>
-        <w:t xml:space="preserve">ame and describe in your own words the use of the three fields of the </w:t>
-      </w:r>
-      <w:proofErr w:type="spellStart"/>
+        <w:t>sembuf</w:t>
+      </w:r>
+      <w:proofErr w:type="spellEnd"/>
       <w:r>
         <w:rPr>
           <w:b/>
         </w:rPr>
-        <w:t>sembuf</w:t>
-      </w:r>
-      <w:proofErr w:type="spellEnd"/>
-      <w:r>
-        <w:rPr>
-          <w:b/>
-        </w:rPr>
-        <w:t xml:space="preserve"> structure</w:t>
-      </w:r>
-      <w:r>
-        <w:rPr>
-          <w:b/>
-        </w:rPr>
-        <w:t>.</w:t>
+        <w:t xml:space="preserve"> structure.</w:t>
       </w:r>
     </w:p>
     <w:p/>
@@ -785,22 +740,169 @@
           <w:szCs w:val="22"/>
         </w:rPr>
       </w:pPr>
-    </w:p>
-    <w:p>
-      <w:pPr>
-        <w:rPr>
+      <w:r>
+        <w:rPr>
+          <w:rFonts w:ascii="Arial" w:hAnsi="Arial" w:cs="Arial"/>
           <w:b/>
-        </w:rPr>
-      </w:pPr>
+          <w:color w:val="000000"/>
+          <w:sz w:val="22"/>
+          <w:szCs w:val="22"/>
+        </w:rPr>
+        <w:t>W</w:t>
+      </w:r>
+      <w:r>
+        <w:rPr>
+          <w:rFonts w:ascii="Arial" w:hAnsi="Arial" w:cs="Arial"/>
+          <w:b/>
+          <w:color w:val="000000"/>
+          <w:sz w:val="22"/>
+          <w:szCs w:val="22"/>
+        </w:rPr>
+        <w:t>hat is the purpose of the SEM_UNDO flag (i.e. why would you use it)?</w:t>
+      </w:r>
+    </w:p>
+    <w:p>
+      <w:pPr>
+        <w:rPr>
+          <w:rFonts w:ascii="Arial" w:hAnsi="Arial" w:cs="Arial"/>
+          <w:b/>
+          <w:color w:val="000000"/>
+          <w:sz w:val="22"/>
+          <w:szCs w:val="22"/>
+        </w:rPr>
+      </w:pPr>
+      <w:r>
+        <w:rPr>
+          <w:rFonts w:ascii="Arial" w:hAnsi="Arial" w:cs="Arial"/>
+          <w:b/>
+          <w:color w:val="000000"/>
+          <w:sz w:val="22"/>
+          <w:szCs w:val="22"/>
+        </w:rPr>
+        <w:t>Note: make sure you truly understand what this flag does.</w:t>
+      </w:r>
+    </w:p>
+    <w:p>
+      <w:pPr>
+        <w:rPr>
+          <w:rFonts w:ascii="Arial" w:hAnsi="Arial" w:cs="Arial"/>
+          <w:color w:val="000000"/>
+          <w:sz w:val="22"/>
+          <w:szCs w:val="22"/>
+        </w:rPr>
+      </w:pPr>
+    </w:p>
+    <w:p>
+      <w:pPr>
+        <w:rPr>
+          <w:rFonts w:ascii="Arial" w:hAnsi="Arial" w:cs="Arial"/>
+          <w:color w:val="000000"/>
+          <w:sz w:val="22"/>
+          <w:szCs w:val="22"/>
+        </w:rPr>
+      </w:pPr>
+      <w:proofErr w:type="spellStart"/>
+      <w:r>
+        <w:rPr>
+          <w:rFonts w:ascii="Arial" w:hAnsi="Arial" w:cs="Arial"/>
+          <w:color w:val="000000"/>
+          <w:sz w:val="22"/>
+          <w:szCs w:val="22"/>
+        </w:rPr>
+        <w:t>Sem_UNDO</w:t>
+      </w:r>
+      <w:proofErr w:type="spellEnd"/>
+      <w:r>
+        <w:rPr>
+          <w:rFonts w:ascii="Arial" w:hAnsi="Arial" w:cs="Arial"/>
+          <w:color w:val="000000"/>
+          <w:sz w:val="22"/>
+          <w:szCs w:val="22"/>
+        </w:rPr>
+        <w:t xml:space="preserve"> flag control makes </w:t>
+      </w:r>
+      <w:proofErr w:type="spellStart"/>
+      <w:proofErr w:type="gramStart"/>
+      <w:r>
+        <w:rPr>
+          <w:rFonts w:ascii="Arial" w:hAnsi="Arial" w:cs="Arial"/>
+          <w:color w:val="000000"/>
+          <w:sz w:val="22"/>
+          <w:szCs w:val="22"/>
+        </w:rPr>
+        <w:t>semop</w:t>
+      </w:r>
+      <w:proofErr w:type="spellEnd"/>
+      <w:r>
+        <w:rPr>
+          <w:rFonts w:ascii="Arial" w:hAnsi="Arial" w:cs="Arial"/>
+          <w:color w:val="000000"/>
+          <w:sz w:val="22"/>
+          <w:szCs w:val="22"/>
+        </w:rPr>
+        <w:t>(</w:t>
+      </w:r>
+      <w:proofErr w:type="gramEnd"/>
+      <w:r>
+        <w:rPr>
+          <w:rFonts w:ascii="Arial" w:hAnsi="Arial" w:cs="Arial"/>
+          <w:color w:val="000000"/>
+          <w:sz w:val="22"/>
+          <w:szCs w:val="22"/>
+        </w:rPr>
+        <w:t xml:space="preserve">2) allocate an undo structure for each semaphore operation, which contains the operation that returns the semaphore to this previous state. If the process dies, the system applies the operation in the undo structures </w:t>
+      </w:r>
+    </w:p>
+    <w:p>
+      <w:pPr>
+        <w:rPr>
+          <w:rFonts w:ascii="Arial" w:hAnsi="Arial" w:cs="Arial"/>
+          <w:color w:val="000000"/>
+          <w:sz w:val="22"/>
+          <w:szCs w:val="22"/>
+        </w:rPr>
+      </w:pPr>
+    </w:p>
+    <w:p>
+      <w:pPr>
+        <w:rPr>
+          <w:rFonts w:ascii="Arial" w:hAnsi="Arial" w:cs="Arial"/>
+          <w:color w:val="000000"/>
+          <w:sz w:val="22"/>
+          <w:szCs w:val="22"/>
+        </w:rPr>
+      </w:pPr>
+      <w:r>
+        <w:rPr>
+          <w:rFonts w:ascii="Arial" w:hAnsi="Arial" w:cs="Arial"/>
+          <w:color w:val="000000"/>
+          <w:sz w:val="22"/>
+          <w:szCs w:val="22"/>
+        </w:rPr>
+        <w:t>You would want to use it to prevent a process with exclusive use of a semaphore terminating abnormally, and failing to undo the operation freeing the semaphore. This would cause the semaphore to stay locked in memory in the state the process left it in</w:t>
+      </w:r>
+      <w:r>
+        <w:rPr>
+          <w:rFonts w:ascii="Arial" w:hAnsi="Arial" w:cs="Arial"/>
+          <w:color w:val="000000"/>
+          <w:sz w:val="22"/>
+          <w:szCs w:val="22"/>
+        </w:rPr>
+        <w:t>.</w:t>
+      </w:r>
+      <w:bookmarkStart w:id="0" w:name="_GoBack"/>
+      <w:bookmarkEnd w:id="0"/>
     </w:p>
     <w:p/>
     <w:p/>
     <w:p/>
+    <w:p/>
     <w:p>
       <w:pPr>
         <w:pStyle w:val="Heading1"/>
       </w:pPr>
       <w:r>
+        <w:lastRenderedPageBreak/>
         <w:t>Programming Assignment (Controlled Process Synchronization)</w:t>
       </w:r>
     </w:p>
@@ -849,7 +951,6 @@
         <w:pStyle w:val="Heading2"/>
       </w:pPr>
       <w:r>
-        <w:lastRenderedPageBreak/>
         <w:t>Sample Output</w:t>
       </w:r>
     </w:p>
@@ -3565,7 +3666,7 @@
 </file>
 
 <file path=customXml/itemProps1.xml><?xml version="1.0" encoding="utf-8"?>
-<ds:datastoreItem xmlns:ds="http://schemas.openxmlformats.org/officeDocument/2006/customXml" ds:itemID="{0FE832F3-FCFA-4E84-A6F0-CC6E09F606F7}">
+<ds:datastoreItem xmlns:ds="http://schemas.openxmlformats.org/officeDocument/2006/customXml" ds:itemID="{2C6813D6-143A-4AA2-8491-1D75421D4BA6}">
   <ds:schemaRefs>
     <ds:schemaRef ds:uri="http://schemas.openxmlformats.org/officeDocument/2006/bibliography"/>
   </ds:schemaRefs>

</xml_diff>